<commit_message>
updated pdf templates for addendum docs
</commit_message>
<xml_diff>
--- a/docassemble/VTDivorce/data/templates/divorce_no_kids_addendum.docx
+++ b/docassemble/VTDivorce/data/templates/divorce_no_kids_addendum.docx
@@ -28,13 +28,14 @@
       <w:r>
         <w:t xml:space="preserve">{{ </w:t>
       </w:r>
-      <w:proofErr w:type="spellStart"/>
-      <w:r>
-        <w:t>trial_court_name</w:t>
-      </w:r>
-      <w:proofErr w:type="spellEnd"/>
-      <w:r>
-        <w:t xml:space="preserve"> }}</w:t>
+      <w:r>
+        <w:t>trial_court.address.county</w:t>
+      </w:r>
+      <w:r>
+        <w:t xml:space="preserve"> </w:t>
+      </w:r>
+      <w:r>
+        <w:t>}}</w:t>
       </w:r>
     </w:p>
     <w:p>
@@ -60,16 +61,15 @@
           <w:sz w:val="28"/>
           <w:szCs w:val="28"/>
         </w:rPr>
-        <w:t xml:space="preserve">{%p for field in </w:t>
-      </w:r>
-      <w:proofErr w:type="spellStart"/>
+        <w:t>{%p for field in divorce_</w:t>
+      </w:r>
       <w:r>
         <w:rPr>
           <w:rFonts w:ascii="Arial" w:hAnsi="Arial" w:cs="Arial"/>
           <w:sz w:val="28"/>
           <w:szCs w:val="28"/>
         </w:rPr>
-        <w:t>divorce_</w:t>
+        <w:t>no</w:t>
       </w:r>
       <w:r>
         <w:rPr>
@@ -77,75 +77,32 @@
           <w:sz w:val="28"/>
           <w:szCs w:val="28"/>
         </w:rPr>
-        <w:t>no</w:t>
-      </w:r>
-      <w:r>
+        <w:t>_kids_attachment.overflow() %}</w:t>
+      </w:r>
+    </w:p>
+    <w:p>
+      <w:pPr>
         <w:rPr>
           <w:rFonts w:ascii="Arial" w:hAnsi="Arial" w:cs="Arial"/>
           <w:sz w:val="28"/>
           <w:szCs w:val="28"/>
         </w:rPr>
-        <w:t>_kids_attachment.overflow</w:t>
-      </w:r>
-      <w:proofErr w:type="spellEnd"/>
+      </w:pPr>
       <w:r>
         <w:rPr>
           <w:rFonts w:ascii="Arial" w:hAnsi="Arial" w:cs="Arial"/>
           <w:sz w:val="28"/>
           <w:szCs w:val="28"/>
         </w:rPr>
-        <w:t>() %}</w:t>
+        <w:t xml:space="preserve">{%p if field.is_object_list() %} </w:t>
       </w:r>
     </w:p>
     <w:p>
       <w:pPr>
-        <w:rPr>
-          <w:rFonts w:ascii="Arial" w:hAnsi="Arial" w:cs="Arial"/>
-          <w:sz w:val="28"/>
-          <w:szCs w:val="28"/>
-        </w:rPr>
-      </w:pPr>
-      <w:r>
-        <w:rPr>
-          <w:rFonts w:ascii="Arial" w:hAnsi="Arial" w:cs="Arial"/>
-          <w:sz w:val="28"/>
-          <w:szCs w:val="28"/>
-        </w:rPr>
-        <w:t xml:space="preserve">{%p if </w:t>
-      </w:r>
-      <w:proofErr w:type="spellStart"/>
-      <w:r>
-        <w:rPr>
-          <w:rFonts w:ascii="Arial" w:hAnsi="Arial" w:cs="Arial"/>
-          <w:sz w:val="28"/>
-          <w:szCs w:val="28"/>
-        </w:rPr>
-        <w:t>field.is_object_list</w:t>
-      </w:r>
-      <w:proofErr w:type="spellEnd"/>
-      <w:r>
-        <w:rPr>
-          <w:rFonts w:ascii="Arial" w:hAnsi="Arial" w:cs="Arial"/>
-          <w:sz w:val="28"/>
-          <w:szCs w:val="28"/>
-        </w:rPr>
-        <w:t xml:space="preserve">() %} </w:t>
-      </w:r>
-    </w:p>
-    <w:p>
-      <w:pPr>
         <w:pStyle w:val="Heading3"/>
       </w:pPr>
       <w:r>
-        <w:t xml:space="preserve">{{ </w:t>
-      </w:r>
-      <w:proofErr w:type="spellStart"/>
-      <w:r>
-        <w:t>field.label</w:t>
-      </w:r>
-      <w:proofErr w:type="spellEnd"/>
-      <w:r>
-        <w:t xml:space="preserve"> }}</w:t>
+        <w:t>{{ field.label }}</w:t>
       </w:r>
     </w:p>
     <w:tbl>
@@ -182,47 +139,7 @@
                 <w:sz w:val="28"/>
                 <w:szCs w:val="28"/>
               </w:rPr>
-              <w:t>{%</w:t>
-            </w:r>
-            <w:proofErr w:type="spellStart"/>
-            <w:r>
-              <w:rPr>
-                <w:rFonts w:ascii="Arial" w:eastAsia="Calibri" w:hAnsi="Arial" w:cs="Arial"/>
-                <w:b/>
-                <w:sz w:val="28"/>
-                <w:szCs w:val="28"/>
-              </w:rPr>
-              <w:t>tc</w:t>
-            </w:r>
-            <w:proofErr w:type="spellEnd"/>
-            <w:r>
-              <w:rPr>
-                <w:rFonts w:ascii="Arial" w:eastAsia="Calibri" w:hAnsi="Arial" w:cs="Arial"/>
-                <w:b/>
-                <w:sz w:val="28"/>
-                <w:szCs w:val="28"/>
-              </w:rPr>
-              <w:t xml:space="preserve"> for column in </w:t>
-            </w:r>
-            <w:proofErr w:type="spellStart"/>
-            <w:r>
-              <w:rPr>
-                <w:rFonts w:ascii="Arial" w:eastAsia="Calibri" w:hAnsi="Arial" w:cs="Arial"/>
-                <w:b/>
-                <w:sz w:val="28"/>
-                <w:szCs w:val="28"/>
-              </w:rPr>
-              <w:t>field.columns</w:t>
-            </w:r>
-            <w:proofErr w:type="spellEnd"/>
-            <w:r>
-              <w:rPr>
-                <w:rFonts w:ascii="Arial" w:eastAsia="Calibri" w:hAnsi="Arial" w:cs="Arial"/>
-                <w:b/>
-                <w:sz w:val="28"/>
-                <w:szCs w:val="28"/>
-              </w:rPr>
-              <w:t>() %}</w:t>
+              <w:t>{%tc for column in field.columns() %}</w:t>
             </w:r>
           </w:p>
         </w:tc>
@@ -290,47 +207,7 @@
                 <w:sz w:val="28"/>
                 <w:szCs w:val="28"/>
               </w:rPr>
-              <w:t>{%</w:t>
-            </w:r>
-            <w:proofErr w:type="spellStart"/>
-            <w:r>
-              <w:rPr>
-                <w:rFonts w:ascii="Arial" w:eastAsia="Calibri" w:hAnsi="Arial" w:cs="Arial"/>
-                <w:b/>
-                <w:sz w:val="28"/>
-                <w:szCs w:val="28"/>
-              </w:rPr>
-              <w:t>tc</w:t>
-            </w:r>
-            <w:proofErr w:type="spellEnd"/>
-            <w:r>
-              <w:rPr>
-                <w:rFonts w:ascii="Arial" w:eastAsia="Calibri" w:hAnsi="Arial" w:cs="Arial"/>
-                <w:b/>
-                <w:sz w:val="28"/>
-                <w:szCs w:val="28"/>
-              </w:rPr>
-              <w:t xml:space="preserve"> </w:t>
-            </w:r>
-            <w:proofErr w:type="spellStart"/>
-            <w:r>
-              <w:rPr>
-                <w:rFonts w:ascii="Arial" w:eastAsia="Calibri" w:hAnsi="Arial" w:cs="Arial"/>
-                <w:b/>
-                <w:sz w:val="28"/>
-                <w:szCs w:val="28"/>
-              </w:rPr>
-              <w:t>endfor</w:t>
-            </w:r>
-            <w:proofErr w:type="spellEnd"/>
-            <w:r>
-              <w:rPr>
-                <w:rFonts w:ascii="Arial" w:eastAsia="Calibri" w:hAnsi="Arial" w:cs="Arial"/>
-                <w:b/>
-                <w:sz w:val="28"/>
-                <w:szCs w:val="28"/>
-              </w:rPr>
-              <w:t xml:space="preserve"> %}</w:t>
+              <w:t>{%tc endfor %}</w:t>
             </w:r>
           </w:p>
         </w:tc>
@@ -355,25 +232,7 @@
                 <w:sz w:val="24"/>
                 <w:szCs w:val="24"/>
               </w:rPr>
-              <w:t xml:space="preserve">{%tr for row in </w:t>
-            </w:r>
-            <w:proofErr w:type="spellStart"/>
-            <w:r>
-              <w:rPr>
-                <w:rFonts w:ascii="Arial" w:eastAsia="Calibri" w:hAnsi="Arial" w:cs="Arial"/>
-                <w:sz w:val="24"/>
-                <w:szCs w:val="24"/>
-              </w:rPr>
-              <w:t>field.overflow_value</w:t>
-            </w:r>
-            <w:proofErr w:type="spellEnd"/>
-            <w:r>
-              <w:rPr>
-                <w:rFonts w:ascii="Arial" w:eastAsia="Calibri" w:hAnsi="Arial" w:cs="Arial"/>
-                <w:sz w:val="24"/>
-                <w:szCs w:val="24"/>
-              </w:rPr>
-              <w:t>() %}</w:t>
+              <w:t>{%tr for row in field.overflow_value() %}</w:t>
             </w:r>
           </w:p>
         </w:tc>
@@ -428,43 +287,7 @@
                 <w:sz w:val="24"/>
                 <w:szCs w:val="24"/>
               </w:rPr>
-              <w:t>{%</w:t>
-            </w:r>
-            <w:proofErr w:type="spellStart"/>
-            <w:r>
-              <w:rPr>
-                <w:rFonts w:ascii="Arial" w:eastAsia="Calibri" w:hAnsi="Arial" w:cs="Arial"/>
-                <w:sz w:val="24"/>
-                <w:szCs w:val="24"/>
-              </w:rPr>
-              <w:t>tc</w:t>
-            </w:r>
-            <w:proofErr w:type="spellEnd"/>
-            <w:r>
-              <w:rPr>
-                <w:rFonts w:ascii="Arial" w:eastAsia="Calibri" w:hAnsi="Arial" w:cs="Arial"/>
-                <w:sz w:val="24"/>
-                <w:szCs w:val="24"/>
-              </w:rPr>
-              <w:t xml:space="preserve"> for column in </w:t>
-            </w:r>
-            <w:proofErr w:type="spellStart"/>
-            <w:r>
-              <w:rPr>
-                <w:rFonts w:ascii="Arial" w:eastAsia="Calibri" w:hAnsi="Arial" w:cs="Arial"/>
-                <w:sz w:val="24"/>
-                <w:szCs w:val="24"/>
-              </w:rPr>
-              <w:t>field.columns</w:t>
-            </w:r>
-            <w:proofErr w:type="spellEnd"/>
-            <w:r>
-              <w:rPr>
-                <w:rFonts w:ascii="Arial" w:eastAsia="Calibri" w:hAnsi="Arial" w:cs="Arial"/>
-                <w:sz w:val="24"/>
-                <w:szCs w:val="24"/>
-              </w:rPr>
-              <w:t>() %}</w:t>
+              <w:t>{%tc for column in field.columns() %}</w:t>
             </w:r>
           </w:p>
         </w:tc>
@@ -487,25 +310,7 @@
                 <w:sz w:val="24"/>
                 <w:szCs w:val="24"/>
               </w:rPr>
-              <w:t xml:space="preserve">{{ </w:t>
-            </w:r>
-            <w:proofErr w:type="spellStart"/>
-            <w:r>
-              <w:rPr>
-                <w:rFonts w:ascii="Arial" w:eastAsia="Calibri" w:hAnsi="Arial" w:cs="Arial"/>
-                <w:sz w:val="24"/>
-                <w:szCs w:val="24"/>
-              </w:rPr>
-              <w:t>safeattr</w:t>
-            </w:r>
-            <w:proofErr w:type="spellEnd"/>
-            <w:r>
-              <w:rPr>
-                <w:rFonts w:ascii="Arial" w:eastAsia="Calibri" w:hAnsi="Arial" w:cs="Arial"/>
-                <w:sz w:val="24"/>
-                <w:szCs w:val="24"/>
-              </w:rPr>
-              <w:t>(row, key(column))</w:t>
+              <w:t>{{ safeattr(row, key(column))</w:t>
             </w:r>
             <w:r>
               <w:rPr>
@@ -545,43 +350,7 @@
                 <w:sz w:val="24"/>
                 <w:szCs w:val="24"/>
               </w:rPr>
-              <w:t>{%</w:t>
-            </w:r>
-            <w:proofErr w:type="spellStart"/>
-            <w:r>
-              <w:rPr>
-                <w:rFonts w:ascii="Arial" w:eastAsia="Calibri" w:hAnsi="Arial" w:cs="Arial"/>
-                <w:sz w:val="24"/>
-                <w:szCs w:val="24"/>
-              </w:rPr>
-              <w:t>tc</w:t>
-            </w:r>
-            <w:proofErr w:type="spellEnd"/>
-            <w:r>
-              <w:rPr>
-                <w:rFonts w:ascii="Arial" w:eastAsia="Calibri" w:hAnsi="Arial" w:cs="Arial"/>
-                <w:sz w:val="24"/>
-                <w:szCs w:val="24"/>
-              </w:rPr>
-              <w:t xml:space="preserve"> </w:t>
-            </w:r>
-            <w:proofErr w:type="spellStart"/>
-            <w:r>
-              <w:rPr>
-                <w:rFonts w:ascii="Arial" w:eastAsia="Calibri" w:hAnsi="Arial" w:cs="Arial"/>
-                <w:sz w:val="24"/>
-                <w:szCs w:val="24"/>
-              </w:rPr>
-              <w:t>endfor</w:t>
-            </w:r>
-            <w:proofErr w:type="spellEnd"/>
-            <w:r>
-              <w:rPr>
-                <w:rFonts w:ascii="Arial" w:eastAsia="Calibri" w:hAnsi="Arial" w:cs="Arial"/>
-                <w:sz w:val="24"/>
-                <w:szCs w:val="24"/>
-              </w:rPr>
-              <w:t xml:space="preserve"> %}</w:t>
+              <w:t>{%tc endfor %}</w:t>
             </w:r>
           </w:p>
         </w:tc>
@@ -606,25 +375,7 @@
                 <w:sz w:val="24"/>
                 <w:szCs w:val="24"/>
               </w:rPr>
-              <w:t xml:space="preserve">{%tr </w:t>
-            </w:r>
-            <w:proofErr w:type="spellStart"/>
-            <w:r>
-              <w:rPr>
-                <w:rFonts w:ascii="Arial" w:eastAsia="Calibri" w:hAnsi="Arial" w:cs="Arial"/>
-                <w:sz w:val="24"/>
-                <w:szCs w:val="24"/>
-              </w:rPr>
-              <w:t>endfor</w:t>
-            </w:r>
-            <w:proofErr w:type="spellEnd"/>
-            <w:r>
-              <w:rPr>
-                <w:rFonts w:ascii="Arial" w:eastAsia="Calibri" w:hAnsi="Arial" w:cs="Arial"/>
-                <w:sz w:val="24"/>
-                <w:szCs w:val="24"/>
-              </w:rPr>
-              <w:t xml:space="preserve"> %}</w:t>
+              <w:t>{%tr endfor %}</w:t>
             </w:r>
           </w:p>
         </w:tc>
@@ -674,43 +425,7 @@
           <w:sz w:val="28"/>
           <w:szCs w:val="28"/>
         </w:rPr>
-        <w:t xml:space="preserve">{%p </w:t>
-      </w:r>
-      <w:proofErr w:type="spellStart"/>
-      <w:r>
-        <w:rPr>
-          <w:rFonts w:ascii="Arial" w:hAnsi="Arial" w:cs="Arial"/>
-          <w:sz w:val="28"/>
-          <w:szCs w:val="28"/>
-        </w:rPr>
-        <w:t>elif</w:t>
-      </w:r>
-      <w:proofErr w:type="spellEnd"/>
-      <w:r>
-        <w:rPr>
-          <w:rFonts w:ascii="Arial" w:hAnsi="Arial" w:cs="Arial"/>
-          <w:sz w:val="28"/>
-          <w:szCs w:val="28"/>
-        </w:rPr>
-        <w:t xml:space="preserve"> </w:t>
-      </w:r>
-      <w:proofErr w:type="spellStart"/>
-      <w:r>
-        <w:rPr>
-          <w:rFonts w:ascii="Arial" w:hAnsi="Arial" w:cs="Arial"/>
-          <w:sz w:val="28"/>
-          <w:szCs w:val="28"/>
-        </w:rPr>
-        <w:t>field.is_list</w:t>
-      </w:r>
-      <w:proofErr w:type="spellEnd"/>
-      <w:r>
-        <w:rPr>
-          <w:rFonts w:ascii="Arial" w:hAnsi="Arial" w:cs="Arial"/>
-          <w:sz w:val="28"/>
-          <w:szCs w:val="28"/>
-        </w:rPr>
-        <w:t>() %}</w:t>
+        <w:t>{%p elif field.is_list() %}</w:t>
       </w:r>
     </w:p>
     <w:p>
@@ -718,15 +433,7 @@
         <w:pStyle w:val="Heading3"/>
       </w:pPr>
       <w:r>
-        <w:t xml:space="preserve">{{ </w:t>
-      </w:r>
-      <w:proofErr w:type="spellStart"/>
-      <w:r>
-        <w:t>field.label</w:t>
-      </w:r>
-      <w:proofErr w:type="spellEnd"/>
-      <w:r>
-        <w:t xml:space="preserve"> }}</w:t>
+        <w:t>{{ field.label }}</w:t>
       </w:r>
     </w:p>
     <w:p>
@@ -748,25 +455,7 @@
           <w:sz w:val="24"/>
           <w:szCs w:val="24"/>
         </w:rPr>
-        <w:t xml:space="preserve">{%p for item in </w:t>
-      </w:r>
-      <w:proofErr w:type="spellStart"/>
-      <w:r>
-        <w:rPr>
-          <w:rFonts w:ascii="Arial" w:hAnsi="Arial" w:cs="Arial"/>
-          <w:sz w:val="24"/>
-          <w:szCs w:val="24"/>
-        </w:rPr>
-        <w:t>field.overflow_value</w:t>
-      </w:r>
-      <w:proofErr w:type="spellEnd"/>
-      <w:r>
-        <w:rPr>
-          <w:rFonts w:ascii="Arial" w:hAnsi="Arial" w:cs="Arial"/>
-          <w:sz w:val="24"/>
-          <w:szCs w:val="24"/>
-        </w:rPr>
-        <w:t>() %}</w:t>
+        <w:t>{%p for item in field.overflow_value() %}</w:t>
       </w:r>
     </w:p>
     <w:p>
@@ -810,25 +499,49 @@
           <w:sz w:val="24"/>
           <w:szCs w:val="24"/>
         </w:rPr>
-        <w:t xml:space="preserve">{%p </w:t>
-      </w:r>
-      <w:proofErr w:type="spellStart"/>
-      <w:r>
+        <w:t>{%p endfor %}</w:t>
+      </w:r>
+    </w:p>
+    <w:p>
+      <w:pPr>
+        <w:rPr>
+          <w:rFonts w:ascii="Arial" w:hAnsi="Arial" w:cs="Arial"/>
+          <w:sz w:val="28"/>
+          <w:szCs w:val="28"/>
+        </w:rPr>
+      </w:pPr>
+      <w:r>
+        <w:rPr>
+          <w:rFonts w:ascii="Arial" w:hAnsi="Arial" w:cs="Arial"/>
+          <w:sz w:val="28"/>
+          <w:szCs w:val="28"/>
+        </w:rPr>
+        <w:t>{%p else %}</w:t>
+      </w:r>
+    </w:p>
+    <w:p>
+      <w:pPr>
+        <w:pStyle w:val="Heading3"/>
+      </w:pPr>
+      <w:r>
+        <w:t xml:space="preserve">{{ field.label }}: </w:t>
+      </w:r>
+    </w:p>
+    <w:p>
+      <w:pPr>
         <w:rPr>
           <w:rFonts w:ascii="Arial" w:hAnsi="Arial" w:cs="Arial"/>
           <w:sz w:val="24"/>
           <w:szCs w:val="24"/>
         </w:rPr>
-        <w:t>endfor</w:t>
-      </w:r>
-      <w:proofErr w:type="spellEnd"/>
+      </w:pPr>
       <w:r>
         <w:rPr>
           <w:rFonts w:ascii="Arial" w:hAnsi="Arial" w:cs="Arial"/>
           <w:sz w:val="24"/>
           <w:szCs w:val="24"/>
         </w:rPr>
-        <w:t xml:space="preserve"> %}</w:t>
+        <w:t>{{ field.overflow_value(overflow_message= RFAaffidavit.default_overflow_message) }}</w:t>
       </w:r>
     </w:p>
     <w:p>
@@ -845,101 +558,11 @@
           <w:sz w:val="28"/>
           <w:szCs w:val="28"/>
         </w:rPr>
-        <w:t>{%p else %}</w:t>
+        <w:t>{%p endif %}</w:t>
       </w:r>
     </w:p>
     <w:p>
       <w:pPr>
-        <w:pStyle w:val="Heading3"/>
-      </w:pPr>
-      <w:r>
-        <w:t xml:space="preserve">{{ </w:t>
-      </w:r>
-      <w:proofErr w:type="spellStart"/>
-      <w:r>
-        <w:t>field.label</w:t>
-      </w:r>
-      <w:proofErr w:type="spellEnd"/>
-      <w:r>
-        <w:t xml:space="preserve"> }}</w:t>
-      </w:r>
-      <w:r>
-        <w:t xml:space="preserve">: </w:t>
-      </w:r>
-    </w:p>
-    <w:p>
-      <w:pPr>
-        <w:rPr>
-          <w:rFonts w:ascii="Arial" w:hAnsi="Arial" w:cs="Arial"/>
-          <w:sz w:val="24"/>
-          <w:szCs w:val="24"/>
-        </w:rPr>
-      </w:pPr>
-      <w:r>
-        <w:rPr>
-          <w:rFonts w:ascii="Arial" w:hAnsi="Arial" w:cs="Arial"/>
-          <w:sz w:val="24"/>
-          <w:szCs w:val="24"/>
-        </w:rPr>
-        <w:t xml:space="preserve">{{ </w:t>
-      </w:r>
-      <w:proofErr w:type="spellStart"/>
-      <w:r>
-        <w:rPr>
-          <w:rFonts w:ascii="Arial" w:hAnsi="Arial" w:cs="Arial"/>
-          <w:sz w:val="24"/>
-          <w:szCs w:val="24"/>
-        </w:rPr>
-        <w:t>field.overflow_value</w:t>
-      </w:r>
-      <w:proofErr w:type="spellEnd"/>
-      <w:r>
-        <w:rPr>
-          <w:rFonts w:ascii="Arial" w:hAnsi="Arial" w:cs="Arial"/>
-          <w:sz w:val="24"/>
-          <w:szCs w:val="24"/>
-        </w:rPr>
-        <w:t>(</w:t>
-      </w:r>
-      <w:proofErr w:type="spellStart"/>
-      <w:r>
-        <w:rPr>
-          <w:rFonts w:ascii="Arial" w:hAnsi="Arial" w:cs="Arial"/>
-          <w:sz w:val="24"/>
-          <w:szCs w:val="24"/>
-        </w:rPr>
-        <w:t>overflow_message</w:t>
-      </w:r>
-      <w:proofErr w:type="spellEnd"/>
-      <w:r>
-        <w:rPr>
-          <w:rFonts w:ascii="Arial" w:hAnsi="Arial" w:cs="Arial"/>
-          <w:sz w:val="24"/>
-          <w:szCs w:val="24"/>
-        </w:rPr>
-        <w:t xml:space="preserve">= </w:t>
-      </w:r>
-      <w:proofErr w:type="spellStart"/>
-      <w:r>
-        <w:rPr>
-          <w:rFonts w:ascii="Arial" w:hAnsi="Arial" w:cs="Arial"/>
-          <w:sz w:val="24"/>
-          <w:szCs w:val="24"/>
-        </w:rPr>
-        <w:t>RFAaffidavit.default_overflow_message</w:t>
-      </w:r>
-      <w:proofErr w:type="spellEnd"/>
-      <w:r>
-        <w:rPr>
-          <w:rFonts w:ascii="Arial" w:hAnsi="Arial" w:cs="Arial"/>
-          <w:sz w:val="24"/>
-          <w:szCs w:val="24"/>
-        </w:rPr>
-        <w:t>) }}</w:t>
-      </w:r>
-    </w:p>
-    <w:p>
-      <w:pPr>
         <w:rPr>
           <w:rFonts w:ascii="Arial" w:hAnsi="Arial" w:cs="Arial"/>
           <w:sz w:val="28"/>
@@ -952,42 +575,7 @@
           <w:sz w:val="28"/>
           <w:szCs w:val="28"/>
         </w:rPr>
-        <w:t>{%p endif %}</w:t>
-      </w:r>
-    </w:p>
-    <w:p>
-      <w:pPr>
-        <w:rPr>
-          <w:rFonts w:ascii="Arial" w:hAnsi="Arial" w:cs="Arial"/>
-          <w:sz w:val="28"/>
-          <w:szCs w:val="28"/>
-        </w:rPr>
-      </w:pPr>
-      <w:r>
-        <w:rPr>
-          <w:rFonts w:ascii="Arial" w:hAnsi="Arial" w:cs="Arial"/>
-          <w:sz w:val="28"/>
-          <w:szCs w:val="28"/>
-        </w:rPr>
-        <w:t xml:space="preserve">{%p </w:t>
-      </w:r>
-      <w:proofErr w:type="spellStart"/>
-      <w:r>
-        <w:rPr>
-          <w:rFonts w:ascii="Arial" w:hAnsi="Arial" w:cs="Arial"/>
-          <w:sz w:val="28"/>
-          <w:szCs w:val="28"/>
-        </w:rPr>
-        <w:t>endfor</w:t>
-      </w:r>
-      <w:proofErr w:type="spellEnd"/>
-      <w:r>
-        <w:rPr>
-          <w:rFonts w:ascii="Arial" w:hAnsi="Arial" w:cs="Arial"/>
-          <w:sz w:val="28"/>
-          <w:szCs w:val="28"/>
-        </w:rPr>
-        <w:t xml:space="preserve"> %}</w:t>
+        <w:t>{%p endfor %}</w:t>
       </w:r>
     </w:p>
     <w:sectPr>

</xml_diff>

<commit_message>
updated top of divorce no kids addendum
</commit_message>
<xml_diff>
--- a/docassemble/VTDivorce/data/templates/divorce_no_kids_addendum.docx
+++ b/docassemble/VTDivorce/data/templates/divorce_no_kids_addendum.docx
@@ -1,45 +1,92 @@
 
 <file path=word/document.xml><?xml version="1.0" encoding="utf-8"?>
-<w:document xmlns:wpc="http://schemas.microsoft.com/office/word/2010/wordprocessingCanvas" xmlns:cx="http://schemas.microsoft.com/office/drawing/2014/chartex" xmlns:cx1="http://schemas.microsoft.com/office/drawing/2015/9/8/chartex" xmlns:cx2="http://schemas.microsoft.com/office/drawing/2015/10/21/chartex" xmlns:cx3="http://schemas.microsoft.com/office/drawing/2016/5/9/chartex" xmlns:cx4="http://schemas.microsoft.com/office/drawing/2016/5/10/chartex" xmlns:cx5="http://schemas.microsoft.com/office/drawing/2016/5/11/chartex" xmlns:cx6="http://schemas.microsoft.com/office/drawing/2016/5/12/chartex" xmlns:cx7="http://schemas.microsoft.com/office/drawing/2016/5/13/chartex" xmlns:cx8="http://schemas.microsoft.com/office/drawing/2016/5/14/chartex" xmlns:mc="http://schemas.openxmlformats.org/markup-compatibility/2006" xmlns:aink="http://schemas.microsoft.com/office/drawing/2016/ink" xmlns:am3d="http://schemas.microsoft.com/office/drawing/2017/model3d" xmlns:o="urn:schemas-microsoft-com:office:office" xmlns:oel="http://schemas.microsoft.com/office/2019/extlst" xmlns:r="http://schemas.openxmlformats.org/officeDocument/2006/relationships" xmlns:m="http://schemas.openxmlformats.org/officeDocument/2006/math" xmlns:v="urn:schemas-microsoft-com:vml" xmlns:wp14="http://schemas.microsoft.com/office/word/2010/wordprocessingDrawing" xmlns:wp="http://schemas.openxmlformats.org/drawingml/2006/wordprocessingDrawing" xmlns:w10="urn:schemas-microsoft-com:office:word" xmlns:w="http://schemas.openxmlformats.org/wordprocessingml/2006/main" xmlns:w14="http://schemas.microsoft.com/office/word/2010/wordml" xmlns:w15="http://schemas.microsoft.com/office/word/2012/wordml" xmlns:w16cex="http://schemas.microsoft.com/office/word/2018/wordml/cex" xmlns:w16cid="http://schemas.microsoft.com/office/word/2016/wordml/cid" xmlns:w16="http://schemas.microsoft.com/office/word/2018/wordml" xmlns:w16sdtdh="http://schemas.microsoft.com/office/word/2020/wordml/sdtdatahash" xmlns:w16se="http://schemas.microsoft.com/office/word/2015/wordml/symex" xmlns:wpg="http://schemas.microsoft.com/office/word/2010/wordprocessingGroup" xmlns:wpi="http://schemas.microsoft.com/office/word/2010/wordprocessingInk" xmlns:wne="http://schemas.microsoft.com/office/word/2006/wordml" xmlns:wps="http://schemas.microsoft.com/office/word/2010/wordprocessingShape" mc:Ignorable="w14 w15 w16se w16cid w16 w16cex w16sdtdh wp14">
+<w:document xmlns:wpc="http://schemas.microsoft.com/office/word/2010/wordprocessingCanvas" xmlns:cx="http://schemas.microsoft.com/office/drawing/2014/chartex" xmlns:cx1="http://schemas.microsoft.com/office/drawing/2015/9/8/chartex" xmlns:cx2="http://schemas.microsoft.com/office/drawing/2015/10/21/chartex" xmlns:cx3="http://schemas.microsoft.com/office/drawing/2016/5/9/chartex" xmlns:cx4="http://schemas.microsoft.com/office/drawing/2016/5/10/chartex" xmlns:cx5="http://schemas.microsoft.com/office/drawing/2016/5/11/chartex" xmlns:cx6="http://schemas.microsoft.com/office/drawing/2016/5/12/chartex" xmlns:cx7="http://schemas.microsoft.com/office/drawing/2016/5/13/chartex" xmlns:cx8="http://schemas.microsoft.com/office/drawing/2016/5/14/chartex" xmlns:mc="http://schemas.openxmlformats.org/markup-compatibility/2006" xmlns:aink="http://schemas.microsoft.com/office/drawing/2016/ink" xmlns:am3d="http://schemas.microsoft.com/office/drawing/2017/model3d" xmlns:o="urn:schemas-microsoft-com:office:office" xmlns:oel="http://schemas.microsoft.com/office/2019/extlst" xmlns:r="http://schemas.openxmlformats.org/officeDocument/2006/relationships" xmlns:m="http://schemas.openxmlformats.org/officeDocument/2006/math" xmlns:v="urn:schemas-microsoft-com:vml" xmlns:wp14="http://schemas.microsoft.com/office/word/2010/wordprocessingDrawing" xmlns:wp="http://schemas.openxmlformats.org/drawingml/2006/wordprocessingDrawing" xmlns:w10="urn:schemas-microsoft-com:office:word" xmlns:w="http://schemas.openxmlformats.org/wordprocessingml/2006/main" xmlns:w14="http://schemas.microsoft.com/office/word/2010/wordml" xmlns:w15="http://schemas.microsoft.com/office/word/2012/wordml" xmlns:w16cex="http://schemas.microsoft.com/office/word/2018/wordml/cex" xmlns:w16cid="http://schemas.microsoft.com/office/word/2016/wordml/cid" xmlns:w16="http://schemas.microsoft.com/office/word/2018/wordml" xmlns:w16du="http://schemas.microsoft.com/office/word/2023/wordml/word16du" xmlns:w16sdtdh="http://schemas.microsoft.com/office/word/2020/wordml/sdtdatahash" xmlns:w16se="http://schemas.microsoft.com/office/word/2015/wordml/symex" xmlns:wpg="http://schemas.microsoft.com/office/word/2010/wordprocessingGroup" xmlns:wpi="http://schemas.microsoft.com/office/word/2010/wordprocessingInk" xmlns:wne="http://schemas.microsoft.com/office/word/2006/wordml" xmlns:wps="http://schemas.microsoft.com/office/word/2010/wordprocessingShape" mc:Ignorable="w14 w15 w16se w16cid w16 w16cex w16sdtdh w16du wp14">
   <w:body>
     <w:p>
       <w:pPr>
         <w:pStyle w:val="Heading1"/>
-      </w:pPr>
-      <w:r>
+        <w:spacing w:before="0"/>
+      </w:pPr>
+      <w:r>
+        <w:rPr>
+          <w:sz w:val="32"/>
+          <w:szCs w:val="32"/>
+        </w:rPr>
         <w:t>ADDENDUM</w:t>
       </w:r>
     </w:p>
     <w:p>
       <w:pPr>
         <w:pStyle w:val="Heading2"/>
-      </w:pPr>
-      <w:r>
-        <w:t>FAMILY</w:t>
-      </w:r>
-      <w:r>
-        <w:t xml:space="preserve"> COURT</w:t>
+        <w:spacing w:before="0"/>
+      </w:pPr>
+      <w:r>
+        <w:t>Complaint for Divorce/Legal Separation/Dissolution</w:t>
       </w:r>
     </w:p>
     <w:p>
       <w:pPr>
         <w:pStyle w:val="Heading2"/>
-      </w:pPr>
+        <w:spacing w:before="0"/>
+      </w:pPr>
+      <w:r>
+        <w:t xml:space="preserve">Family Division, </w:t>
+      </w:r>
       <w:r>
         <w:t xml:space="preserve">{{ </w:t>
       </w:r>
+      <w:proofErr w:type="spellStart"/>
       <w:r>
         <w:t>trial_court.address.county</w:t>
       </w:r>
-      <w:r>
-        <w:t xml:space="preserve"> </w:t>
-      </w:r>
-      <w:r>
-        <w:t>}}</w:t>
+      <w:proofErr w:type="spellEnd"/>
+      <w:r>
+        <w:t xml:space="preserve"> }}</w:t>
+      </w:r>
+      <w:r>
+        <w:t xml:space="preserve"> Unit</w:t>
       </w:r>
     </w:p>
     <w:p>
       <w:pPr>
+        <w:pStyle w:val="Heading2"/>
+        <w:spacing w:before="0"/>
+      </w:pPr>
+      <w:r>
+        <w:t>{</w:t>
+      </w:r>
+      <w:r>
+        <w:t xml:space="preserve">{ users[0] </w:t>
+      </w:r>
+      <w:r>
+        <w:t>}</w:t>
+      </w:r>
+      <w:r>
+        <w:t>}</w:t>
+      </w:r>
+      <w:r>
+        <w:t xml:space="preserve"> v. {</w:t>
+      </w:r>
+      <w:r>
+        <w:t>{</w:t>
+      </w:r>
+      <w:r>
+        <w:t xml:space="preserve"> </w:t>
+      </w:r>
+      <w:proofErr w:type="spellStart"/>
+      <w:r>
+        <w:t>other_parties</w:t>
+      </w:r>
+      <w:proofErr w:type="spellEnd"/>
+      <w:r>
+        <w:t>[0] }</w:t>
+      </w:r>
+      <w:r>
+        <w:t>}</w:t>
+      </w:r>
+    </w:p>
+    <w:p>
+      <w:pPr>
         <w:rPr>
           <w:rFonts w:ascii="Arial" w:hAnsi="Arial" w:cs="Arial"/>
           <w:sz w:val="28"/>
@@ -61,15 +108,16 @@
           <w:sz w:val="28"/>
           <w:szCs w:val="28"/>
         </w:rPr>
-        <w:t>{%p for field in divorce_</w:t>
-      </w:r>
+        <w:t xml:space="preserve">{%p for field in </w:t>
+      </w:r>
+      <w:proofErr w:type="spellStart"/>
       <w:r>
         <w:rPr>
           <w:rFonts w:ascii="Arial" w:hAnsi="Arial" w:cs="Arial"/>
           <w:sz w:val="28"/>
           <w:szCs w:val="28"/>
         </w:rPr>
-        <w:t>no</w:t>
+        <w:t>divorce_</w:t>
       </w:r>
       <w:r>
         <w:rPr>
@@ -77,7 +125,24 @@
           <w:sz w:val="28"/>
           <w:szCs w:val="28"/>
         </w:rPr>
-        <w:t>_kids_attachment.overflow() %}</w:t>
+        <w:t>no</w:t>
+      </w:r>
+      <w:r>
+        <w:rPr>
+          <w:rFonts w:ascii="Arial" w:hAnsi="Arial" w:cs="Arial"/>
+          <w:sz w:val="28"/>
+          <w:szCs w:val="28"/>
+        </w:rPr>
+        <w:t>_kids_attachment.overflow</w:t>
+      </w:r>
+      <w:proofErr w:type="spellEnd"/>
+      <w:r>
+        <w:rPr>
+          <w:rFonts w:ascii="Arial" w:hAnsi="Arial" w:cs="Arial"/>
+          <w:sz w:val="28"/>
+          <w:szCs w:val="28"/>
+        </w:rPr>
+        <w:t>() %}</w:t>
       </w:r>
     </w:p>
     <w:p>
@@ -94,7 +159,25 @@
           <w:sz w:val="28"/>
           <w:szCs w:val="28"/>
         </w:rPr>
-        <w:t xml:space="preserve">{%p if field.is_object_list() %} </w:t>
+        <w:t xml:space="preserve">{%p if </w:t>
+      </w:r>
+      <w:proofErr w:type="spellStart"/>
+      <w:r>
+        <w:rPr>
+          <w:rFonts w:ascii="Arial" w:hAnsi="Arial" w:cs="Arial"/>
+          <w:sz w:val="28"/>
+          <w:szCs w:val="28"/>
+        </w:rPr>
+        <w:t>field.is_object_list</w:t>
+      </w:r>
+      <w:proofErr w:type="spellEnd"/>
+      <w:r>
+        <w:rPr>
+          <w:rFonts w:ascii="Arial" w:hAnsi="Arial" w:cs="Arial"/>
+          <w:sz w:val="28"/>
+          <w:szCs w:val="28"/>
+        </w:rPr>
+        <w:t xml:space="preserve">() %} </w:t>
       </w:r>
     </w:p>
     <w:p>
@@ -102,7 +185,15 @@
         <w:pStyle w:val="Heading3"/>
       </w:pPr>
       <w:r>
-        <w:t>{{ field.label }}</w:t>
+        <w:t xml:space="preserve">{{ </w:t>
+      </w:r>
+      <w:proofErr w:type="spellStart"/>
+      <w:r>
+        <w:t>field.label</w:t>
+      </w:r>
+      <w:proofErr w:type="spellEnd"/>
+      <w:r>
+        <w:t xml:space="preserve"> }}</w:t>
       </w:r>
     </w:p>
     <w:tbl>
@@ -139,7 +230,47 @@
                 <w:sz w:val="28"/>
                 <w:szCs w:val="28"/>
               </w:rPr>
-              <w:t>{%tc for column in field.columns() %}</w:t>
+              <w:t>{%</w:t>
+            </w:r>
+            <w:proofErr w:type="spellStart"/>
+            <w:r>
+              <w:rPr>
+                <w:rFonts w:ascii="Arial" w:eastAsia="Calibri" w:hAnsi="Arial" w:cs="Arial"/>
+                <w:b/>
+                <w:sz w:val="28"/>
+                <w:szCs w:val="28"/>
+              </w:rPr>
+              <w:t>tc</w:t>
+            </w:r>
+            <w:proofErr w:type="spellEnd"/>
+            <w:r>
+              <w:rPr>
+                <w:rFonts w:ascii="Arial" w:eastAsia="Calibri" w:hAnsi="Arial" w:cs="Arial"/>
+                <w:b/>
+                <w:sz w:val="28"/>
+                <w:szCs w:val="28"/>
+              </w:rPr>
+              <w:t xml:space="preserve"> for column in </w:t>
+            </w:r>
+            <w:proofErr w:type="spellStart"/>
+            <w:r>
+              <w:rPr>
+                <w:rFonts w:ascii="Arial" w:eastAsia="Calibri" w:hAnsi="Arial" w:cs="Arial"/>
+                <w:b/>
+                <w:sz w:val="28"/>
+                <w:szCs w:val="28"/>
+              </w:rPr>
+              <w:t>field.columns</w:t>
+            </w:r>
+            <w:proofErr w:type="spellEnd"/>
+            <w:r>
+              <w:rPr>
+                <w:rFonts w:ascii="Arial" w:eastAsia="Calibri" w:hAnsi="Arial" w:cs="Arial"/>
+                <w:b/>
+                <w:sz w:val="28"/>
+                <w:szCs w:val="28"/>
+              </w:rPr>
+              <w:t>() %}</w:t>
             </w:r>
           </w:p>
         </w:tc>
@@ -207,7 +338,47 @@
                 <w:sz w:val="28"/>
                 <w:szCs w:val="28"/>
               </w:rPr>
-              <w:t>{%tc endfor %}</w:t>
+              <w:t>{%</w:t>
+            </w:r>
+            <w:proofErr w:type="spellStart"/>
+            <w:r>
+              <w:rPr>
+                <w:rFonts w:ascii="Arial" w:eastAsia="Calibri" w:hAnsi="Arial" w:cs="Arial"/>
+                <w:b/>
+                <w:sz w:val="28"/>
+                <w:szCs w:val="28"/>
+              </w:rPr>
+              <w:t>tc</w:t>
+            </w:r>
+            <w:proofErr w:type="spellEnd"/>
+            <w:r>
+              <w:rPr>
+                <w:rFonts w:ascii="Arial" w:eastAsia="Calibri" w:hAnsi="Arial" w:cs="Arial"/>
+                <w:b/>
+                <w:sz w:val="28"/>
+                <w:szCs w:val="28"/>
+              </w:rPr>
+              <w:t xml:space="preserve"> </w:t>
+            </w:r>
+            <w:proofErr w:type="spellStart"/>
+            <w:r>
+              <w:rPr>
+                <w:rFonts w:ascii="Arial" w:eastAsia="Calibri" w:hAnsi="Arial" w:cs="Arial"/>
+                <w:b/>
+                <w:sz w:val="28"/>
+                <w:szCs w:val="28"/>
+              </w:rPr>
+              <w:t>endfor</w:t>
+            </w:r>
+            <w:proofErr w:type="spellEnd"/>
+            <w:r>
+              <w:rPr>
+                <w:rFonts w:ascii="Arial" w:eastAsia="Calibri" w:hAnsi="Arial" w:cs="Arial"/>
+                <w:b/>
+                <w:sz w:val="28"/>
+                <w:szCs w:val="28"/>
+              </w:rPr>
+              <w:t xml:space="preserve"> %}</w:t>
             </w:r>
           </w:p>
         </w:tc>
@@ -232,7 +403,25 @@
                 <w:sz w:val="24"/>
                 <w:szCs w:val="24"/>
               </w:rPr>
-              <w:t>{%tr for row in field.overflow_value() %}</w:t>
+              <w:t xml:space="preserve">{%tr for row in </w:t>
+            </w:r>
+            <w:proofErr w:type="spellStart"/>
+            <w:r>
+              <w:rPr>
+                <w:rFonts w:ascii="Arial" w:eastAsia="Calibri" w:hAnsi="Arial" w:cs="Arial"/>
+                <w:sz w:val="24"/>
+                <w:szCs w:val="24"/>
+              </w:rPr>
+              <w:t>field.overflow_value</w:t>
+            </w:r>
+            <w:proofErr w:type="spellEnd"/>
+            <w:r>
+              <w:rPr>
+                <w:rFonts w:ascii="Arial" w:eastAsia="Calibri" w:hAnsi="Arial" w:cs="Arial"/>
+                <w:sz w:val="24"/>
+                <w:szCs w:val="24"/>
+              </w:rPr>
+              <w:t>() %}</w:t>
             </w:r>
           </w:p>
         </w:tc>
@@ -287,7 +476,43 @@
                 <w:sz w:val="24"/>
                 <w:szCs w:val="24"/>
               </w:rPr>
-              <w:t>{%tc for column in field.columns() %}</w:t>
+              <w:t>{%</w:t>
+            </w:r>
+            <w:proofErr w:type="spellStart"/>
+            <w:r>
+              <w:rPr>
+                <w:rFonts w:ascii="Arial" w:eastAsia="Calibri" w:hAnsi="Arial" w:cs="Arial"/>
+                <w:sz w:val="24"/>
+                <w:szCs w:val="24"/>
+              </w:rPr>
+              <w:t>tc</w:t>
+            </w:r>
+            <w:proofErr w:type="spellEnd"/>
+            <w:r>
+              <w:rPr>
+                <w:rFonts w:ascii="Arial" w:eastAsia="Calibri" w:hAnsi="Arial" w:cs="Arial"/>
+                <w:sz w:val="24"/>
+                <w:szCs w:val="24"/>
+              </w:rPr>
+              <w:t xml:space="preserve"> for column in </w:t>
+            </w:r>
+            <w:proofErr w:type="spellStart"/>
+            <w:r>
+              <w:rPr>
+                <w:rFonts w:ascii="Arial" w:eastAsia="Calibri" w:hAnsi="Arial" w:cs="Arial"/>
+                <w:sz w:val="24"/>
+                <w:szCs w:val="24"/>
+              </w:rPr>
+              <w:t>field.columns</w:t>
+            </w:r>
+            <w:proofErr w:type="spellEnd"/>
+            <w:r>
+              <w:rPr>
+                <w:rFonts w:ascii="Arial" w:eastAsia="Calibri" w:hAnsi="Arial" w:cs="Arial"/>
+                <w:sz w:val="24"/>
+                <w:szCs w:val="24"/>
+              </w:rPr>
+              <w:t>() %}</w:t>
             </w:r>
           </w:p>
         </w:tc>
@@ -310,7 +535,25 @@
                 <w:sz w:val="24"/>
                 <w:szCs w:val="24"/>
               </w:rPr>
-              <w:t>{{ safeattr(row, key(column))</w:t>
+              <w:t xml:space="preserve">{{ </w:t>
+            </w:r>
+            <w:proofErr w:type="spellStart"/>
+            <w:r>
+              <w:rPr>
+                <w:rFonts w:ascii="Arial" w:eastAsia="Calibri" w:hAnsi="Arial" w:cs="Arial"/>
+                <w:sz w:val="24"/>
+                <w:szCs w:val="24"/>
+              </w:rPr>
+              <w:t>safeattr</w:t>
+            </w:r>
+            <w:proofErr w:type="spellEnd"/>
+            <w:r>
+              <w:rPr>
+                <w:rFonts w:ascii="Arial" w:eastAsia="Calibri" w:hAnsi="Arial" w:cs="Arial"/>
+                <w:sz w:val="24"/>
+                <w:szCs w:val="24"/>
+              </w:rPr>
+              <w:t>(row, key(column))</w:t>
             </w:r>
             <w:r>
               <w:rPr>
@@ -350,7 +593,43 @@
                 <w:sz w:val="24"/>
                 <w:szCs w:val="24"/>
               </w:rPr>
-              <w:t>{%tc endfor %}</w:t>
+              <w:t>{%</w:t>
+            </w:r>
+            <w:proofErr w:type="spellStart"/>
+            <w:r>
+              <w:rPr>
+                <w:rFonts w:ascii="Arial" w:eastAsia="Calibri" w:hAnsi="Arial" w:cs="Arial"/>
+                <w:sz w:val="24"/>
+                <w:szCs w:val="24"/>
+              </w:rPr>
+              <w:t>tc</w:t>
+            </w:r>
+            <w:proofErr w:type="spellEnd"/>
+            <w:r>
+              <w:rPr>
+                <w:rFonts w:ascii="Arial" w:eastAsia="Calibri" w:hAnsi="Arial" w:cs="Arial"/>
+                <w:sz w:val="24"/>
+                <w:szCs w:val="24"/>
+              </w:rPr>
+              <w:t xml:space="preserve"> </w:t>
+            </w:r>
+            <w:proofErr w:type="spellStart"/>
+            <w:r>
+              <w:rPr>
+                <w:rFonts w:ascii="Arial" w:eastAsia="Calibri" w:hAnsi="Arial" w:cs="Arial"/>
+                <w:sz w:val="24"/>
+                <w:szCs w:val="24"/>
+              </w:rPr>
+              <w:t>endfor</w:t>
+            </w:r>
+            <w:proofErr w:type="spellEnd"/>
+            <w:r>
+              <w:rPr>
+                <w:rFonts w:ascii="Arial" w:eastAsia="Calibri" w:hAnsi="Arial" w:cs="Arial"/>
+                <w:sz w:val="24"/>
+                <w:szCs w:val="24"/>
+              </w:rPr>
+              <w:t xml:space="preserve"> %}</w:t>
             </w:r>
           </w:p>
         </w:tc>
@@ -375,7 +654,25 @@
                 <w:sz w:val="24"/>
                 <w:szCs w:val="24"/>
               </w:rPr>
-              <w:t>{%tr endfor %}</w:t>
+              <w:t xml:space="preserve">{%tr </w:t>
+            </w:r>
+            <w:proofErr w:type="spellStart"/>
+            <w:r>
+              <w:rPr>
+                <w:rFonts w:ascii="Arial" w:eastAsia="Calibri" w:hAnsi="Arial" w:cs="Arial"/>
+                <w:sz w:val="24"/>
+                <w:szCs w:val="24"/>
+              </w:rPr>
+              <w:t>endfor</w:t>
+            </w:r>
+            <w:proofErr w:type="spellEnd"/>
+            <w:r>
+              <w:rPr>
+                <w:rFonts w:ascii="Arial" w:eastAsia="Calibri" w:hAnsi="Arial" w:cs="Arial"/>
+                <w:sz w:val="24"/>
+                <w:szCs w:val="24"/>
+              </w:rPr>
+              <w:t xml:space="preserve"> %}</w:t>
             </w:r>
           </w:p>
         </w:tc>
@@ -425,7 +722,43 @@
           <w:sz w:val="28"/>
           <w:szCs w:val="28"/>
         </w:rPr>
-        <w:t>{%p elif field.is_list() %}</w:t>
+        <w:t xml:space="preserve">{%p </w:t>
+      </w:r>
+      <w:proofErr w:type="spellStart"/>
+      <w:r>
+        <w:rPr>
+          <w:rFonts w:ascii="Arial" w:hAnsi="Arial" w:cs="Arial"/>
+          <w:sz w:val="28"/>
+          <w:szCs w:val="28"/>
+        </w:rPr>
+        <w:t>elif</w:t>
+      </w:r>
+      <w:proofErr w:type="spellEnd"/>
+      <w:r>
+        <w:rPr>
+          <w:rFonts w:ascii="Arial" w:hAnsi="Arial" w:cs="Arial"/>
+          <w:sz w:val="28"/>
+          <w:szCs w:val="28"/>
+        </w:rPr>
+        <w:t xml:space="preserve"> </w:t>
+      </w:r>
+      <w:proofErr w:type="spellStart"/>
+      <w:r>
+        <w:rPr>
+          <w:rFonts w:ascii="Arial" w:hAnsi="Arial" w:cs="Arial"/>
+          <w:sz w:val="28"/>
+          <w:szCs w:val="28"/>
+        </w:rPr>
+        <w:t>field.is_list</w:t>
+      </w:r>
+      <w:proofErr w:type="spellEnd"/>
+      <w:r>
+        <w:rPr>
+          <w:rFonts w:ascii="Arial" w:hAnsi="Arial" w:cs="Arial"/>
+          <w:sz w:val="28"/>
+          <w:szCs w:val="28"/>
+        </w:rPr>
+        <w:t>() %}</w:t>
       </w:r>
     </w:p>
     <w:p>
@@ -433,7 +766,15 @@
         <w:pStyle w:val="Heading3"/>
       </w:pPr>
       <w:r>
-        <w:t>{{ field.label }}</w:t>
+        <w:t xml:space="preserve">{{ </w:t>
+      </w:r>
+      <w:proofErr w:type="spellStart"/>
+      <w:r>
+        <w:t>field.label</w:t>
+      </w:r>
+      <w:proofErr w:type="spellEnd"/>
+      <w:r>
+        <w:t xml:space="preserve"> }}</w:t>
       </w:r>
     </w:p>
     <w:p>
@@ -455,7 +796,25 @@
           <w:sz w:val="24"/>
           <w:szCs w:val="24"/>
         </w:rPr>
-        <w:t>{%p for item in field.overflow_value() %}</w:t>
+        <w:t xml:space="preserve">{%p for item in </w:t>
+      </w:r>
+      <w:proofErr w:type="spellStart"/>
+      <w:r>
+        <w:rPr>
+          <w:rFonts w:ascii="Arial" w:hAnsi="Arial" w:cs="Arial"/>
+          <w:sz w:val="24"/>
+          <w:szCs w:val="24"/>
+        </w:rPr>
+        <w:t>field.overflow_value</w:t>
+      </w:r>
+      <w:proofErr w:type="spellEnd"/>
+      <w:r>
+        <w:rPr>
+          <w:rFonts w:ascii="Arial" w:hAnsi="Arial" w:cs="Arial"/>
+          <w:sz w:val="24"/>
+          <w:szCs w:val="24"/>
+        </w:rPr>
+        <w:t>() %}</w:t>
       </w:r>
     </w:p>
     <w:p>
@@ -499,7 +858,25 @@
           <w:sz w:val="24"/>
           <w:szCs w:val="24"/>
         </w:rPr>
-        <w:t>{%p endfor %}</w:t>
+        <w:t xml:space="preserve">{%p </w:t>
+      </w:r>
+      <w:proofErr w:type="spellStart"/>
+      <w:r>
+        <w:rPr>
+          <w:rFonts w:ascii="Arial" w:hAnsi="Arial" w:cs="Arial"/>
+          <w:sz w:val="24"/>
+          <w:szCs w:val="24"/>
+        </w:rPr>
+        <w:t>endfor</w:t>
+      </w:r>
+      <w:proofErr w:type="spellEnd"/>
+      <w:r>
+        <w:rPr>
+          <w:rFonts w:ascii="Arial" w:hAnsi="Arial" w:cs="Arial"/>
+          <w:sz w:val="24"/>
+          <w:szCs w:val="24"/>
+        </w:rPr>
+        <w:t xml:space="preserve"> %}</w:t>
       </w:r>
     </w:p>
     <w:p>
@@ -524,7 +901,15 @@
         <w:pStyle w:val="Heading3"/>
       </w:pPr>
       <w:r>
-        <w:t xml:space="preserve">{{ field.label }}: </w:t>
+        <w:t xml:space="preserve">{{ </w:t>
+      </w:r>
+      <w:proofErr w:type="spellStart"/>
+      <w:r>
+        <w:t>field.label</w:t>
+      </w:r>
+      <w:proofErr w:type="spellEnd"/>
+      <w:r>
+        <w:t xml:space="preserve"> }}: </w:t>
       </w:r>
     </w:p>
     <w:p>
@@ -541,7 +926,61 @@
           <w:sz w:val="24"/>
           <w:szCs w:val="24"/>
         </w:rPr>
-        <w:t>{{ field.overflow_value(overflow_message= RFAaffidavit.default_overflow_message) }}</w:t>
+        <w:t xml:space="preserve">{{ </w:t>
+      </w:r>
+      <w:proofErr w:type="spellStart"/>
+      <w:r>
+        <w:rPr>
+          <w:rFonts w:ascii="Arial" w:hAnsi="Arial" w:cs="Arial"/>
+          <w:sz w:val="24"/>
+          <w:szCs w:val="24"/>
+        </w:rPr>
+        <w:t>field.overflow_value</w:t>
+      </w:r>
+      <w:proofErr w:type="spellEnd"/>
+      <w:r>
+        <w:rPr>
+          <w:rFonts w:ascii="Arial" w:hAnsi="Arial" w:cs="Arial"/>
+          <w:sz w:val="24"/>
+          <w:szCs w:val="24"/>
+        </w:rPr>
+        <w:t>(</w:t>
+      </w:r>
+      <w:proofErr w:type="spellStart"/>
+      <w:r>
+        <w:rPr>
+          <w:rFonts w:ascii="Arial" w:hAnsi="Arial" w:cs="Arial"/>
+          <w:sz w:val="24"/>
+          <w:szCs w:val="24"/>
+        </w:rPr>
+        <w:t>overflow_message</w:t>
+      </w:r>
+      <w:proofErr w:type="spellEnd"/>
+      <w:r>
+        <w:rPr>
+          <w:rFonts w:ascii="Arial" w:hAnsi="Arial" w:cs="Arial"/>
+          <w:sz w:val="24"/>
+          <w:szCs w:val="24"/>
+        </w:rPr>
+        <w:t xml:space="preserve">= </w:t>
+      </w:r>
+      <w:proofErr w:type="spellStart"/>
+      <w:r>
+        <w:rPr>
+          <w:rFonts w:ascii="Arial" w:hAnsi="Arial" w:cs="Arial"/>
+          <w:sz w:val="24"/>
+          <w:szCs w:val="24"/>
+        </w:rPr>
+        <w:t>RFAaffidavit.default_overflow_message</w:t>
+      </w:r>
+      <w:proofErr w:type="spellEnd"/>
+      <w:r>
+        <w:rPr>
+          <w:rFonts w:ascii="Arial" w:hAnsi="Arial" w:cs="Arial"/>
+          <w:sz w:val="24"/>
+          <w:szCs w:val="24"/>
+        </w:rPr>
+        <w:t>) }}</w:t>
       </w:r>
     </w:p>
     <w:p>
@@ -575,7 +1014,25 @@
           <w:sz w:val="28"/>
           <w:szCs w:val="28"/>
         </w:rPr>
-        <w:t>{%p endfor %}</w:t>
+        <w:t xml:space="preserve">{%p </w:t>
+      </w:r>
+      <w:proofErr w:type="spellStart"/>
+      <w:r>
+        <w:rPr>
+          <w:rFonts w:ascii="Arial" w:hAnsi="Arial" w:cs="Arial"/>
+          <w:sz w:val="28"/>
+          <w:szCs w:val="28"/>
+        </w:rPr>
+        <w:t>endfor</w:t>
+      </w:r>
+      <w:proofErr w:type="spellEnd"/>
+      <w:r>
+        <w:rPr>
+          <w:rFonts w:ascii="Arial" w:hAnsi="Arial" w:cs="Arial"/>
+          <w:sz w:val="28"/>
+          <w:szCs w:val="28"/>
+        </w:rPr>
+        <w:t xml:space="preserve"> %}</w:t>
       </w:r>
     </w:p>
     <w:sectPr>
@@ -590,7 +1047,7 @@
 </file>
 
 <file path=word/numbering.xml><?xml version="1.0" encoding="utf-8"?>
-<w:numbering xmlns:wpc="http://schemas.microsoft.com/office/word/2010/wordprocessingCanvas" xmlns:cx="http://schemas.microsoft.com/office/drawing/2014/chartex" xmlns:cx1="http://schemas.microsoft.com/office/drawing/2015/9/8/chartex" xmlns:cx2="http://schemas.microsoft.com/office/drawing/2015/10/21/chartex" xmlns:cx3="http://schemas.microsoft.com/office/drawing/2016/5/9/chartex" xmlns:cx4="http://schemas.microsoft.com/office/drawing/2016/5/10/chartex" xmlns:cx5="http://schemas.microsoft.com/office/drawing/2016/5/11/chartex" xmlns:cx6="http://schemas.microsoft.com/office/drawing/2016/5/12/chartex" xmlns:cx7="http://schemas.microsoft.com/office/drawing/2016/5/13/chartex" xmlns:cx8="http://schemas.microsoft.com/office/drawing/2016/5/14/chartex" xmlns:mc="http://schemas.openxmlformats.org/markup-compatibility/2006" xmlns:aink="http://schemas.microsoft.com/office/drawing/2016/ink" xmlns:am3d="http://schemas.microsoft.com/office/drawing/2017/model3d" xmlns:o="urn:schemas-microsoft-com:office:office" xmlns:oel="http://schemas.microsoft.com/office/2019/extlst" xmlns:r="http://schemas.openxmlformats.org/officeDocument/2006/relationships" xmlns:m="http://schemas.openxmlformats.org/officeDocument/2006/math" xmlns:v="urn:schemas-microsoft-com:vml" xmlns:wp14="http://schemas.microsoft.com/office/word/2010/wordprocessingDrawing" xmlns:wp="http://schemas.openxmlformats.org/drawingml/2006/wordprocessingDrawing" xmlns:w10="urn:schemas-microsoft-com:office:word" xmlns:w="http://schemas.openxmlformats.org/wordprocessingml/2006/main" xmlns:w14="http://schemas.microsoft.com/office/word/2010/wordml" xmlns:w15="http://schemas.microsoft.com/office/word/2012/wordml" xmlns:w16cex="http://schemas.microsoft.com/office/word/2018/wordml/cex" xmlns:w16cid="http://schemas.microsoft.com/office/word/2016/wordml/cid" xmlns:w16="http://schemas.microsoft.com/office/word/2018/wordml" xmlns:w16sdtdh="http://schemas.microsoft.com/office/word/2020/wordml/sdtdatahash" xmlns:w16se="http://schemas.microsoft.com/office/word/2015/wordml/symex" xmlns:wpg="http://schemas.microsoft.com/office/word/2010/wordprocessingGroup" xmlns:wpi="http://schemas.microsoft.com/office/word/2010/wordprocessingInk" xmlns:wne="http://schemas.microsoft.com/office/word/2006/wordml" xmlns:wps="http://schemas.microsoft.com/office/word/2010/wordprocessingShape" mc:Ignorable="w14 w15 w16se w16cid w16 w16cex w16sdtdh wp14">
+<w:numbering xmlns:wpc="http://schemas.microsoft.com/office/word/2010/wordprocessingCanvas" xmlns:cx="http://schemas.microsoft.com/office/drawing/2014/chartex" xmlns:cx1="http://schemas.microsoft.com/office/drawing/2015/9/8/chartex" xmlns:cx2="http://schemas.microsoft.com/office/drawing/2015/10/21/chartex" xmlns:cx3="http://schemas.microsoft.com/office/drawing/2016/5/9/chartex" xmlns:cx4="http://schemas.microsoft.com/office/drawing/2016/5/10/chartex" xmlns:cx5="http://schemas.microsoft.com/office/drawing/2016/5/11/chartex" xmlns:cx6="http://schemas.microsoft.com/office/drawing/2016/5/12/chartex" xmlns:cx7="http://schemas.microsoft.com/office/drawing/2016/5/13/chartex" xmlns:cx8="http://schemas.microsoft.com/office/drawing/2016/5/14/chartex" xmlns:mc="http://schemas.openxmlformats.org/markup-compatibility/2006" xmlns:aink="http://schemas.microsoft.com/office/drawing/2016/ink" xmlns:am3d="http://schemas.microsoft.com/office/drawing/2017/model3d" xmlns:o="urn:schemas-microsoft-com:office:office" xmlns:oel="http://schemas.microsoft.com/office/2019/extlst" xmlns:r="http://schemas.openxmlformats.org/officeDocument/2006/relationships" xmlns:m="http://schemas.openxmlformats.org/officeDocument/2006/math" xmlns:v="urn:schemas-microsoft-com:vml" xmlns:wp14="http://schemas.microsoft.com/office/word/2010/wordprocessingDrawing" xmlns:wp="http://schemas.openxmlformats.org/drawingml/2006/wordprocessingDrawing" xmlns:w10="urn:schemas-microsoft-com:office:word" xmlns:w="http://schemas.openxmlformats.org/wordprocessingml/2006/main" xmlns:w14="http://schemas.microsoft.com/office/word/2010/wordml" xmlns:w15="http://schemas.microsoft.com/office/word/2012/wordml" xmlns:w16cex="http://schemas.microsoft.com/office/word/2018/wordml/cex" xmlns:w16cid="http://schemas.microsoft.com/office/word/2016/wordml/cid" xmlns:w16="http://schemas.microsoft.com/office/word/2018/wordml" xmlns:w16du="http://schemas.microsoft.com/office/word/2023/wordml/word16du" xmlns:w16sdtdh="http://schemas.microsoft.com/office/word/2020/wordml/sdtdatahash" xmlns:w16se="http://schemas.microsoft.com/office/word/2015/wordml/symex" xmlns:wpg="http://schemas.microsoft.com/office/word/2010/wordprocessingGroup" xmlns:wpi="http://schemas.microsoft.com/office/word/2010/wordprocessingInk" xmlns:wne="http://schemas.microsoft.com/office/word/2006/wordml" xmlns:wps="http://schemas.microsoft.com/office/word/2010/wordprocessingShape" mc:Ignorable="w14 w15 w16se w16cid w16 w16cex w16sdtdh w16du wp14">
   <w:abstractNum w:abstractNumId="0" w15:restartNumberingAfterBreak="0">
     <w:nsid w:val="05357EBF"/>
     <w:multiLevelType w:val="multilevel"/>
@@ -1114,7 +1571,7 @@
 </file>
 
 <file path=word/styles.xml><?xml version="1.0" encoding="utf-8"?>
-<w:styles xmlns:mc="http://schemas.openxmlformats.org/markup-compatibility/2006" xmlns:r="http://schemas.openxmlformats.org/officeDocument/2006/relationships" xmlns:w="http://schemas.openxmlformats.org/wordprocessingml/2006/main" xmlns:w14="http://schemas.microsoft.com/office/word/2010/wordml" xmlns:w15="http://schemas.microsoft.com/office/word/2012/wordml" xmlns:w16cex="http://schemas.microsoft.com/office/word/2018/wordml/cex" xmlns:w16cid="http://schemas.microsoft.com/office/word/2016/wordml/cid" xmlns:w16="http://schemas.microsoft.com/office/word/2018/wordml" xmlns:w16sdtdh="http://schemas.microsoft.com/office/word/2020/wordml/sdtdatahash" xmlns:w16se="http://schemas.microsoft.com/office/word/2015/wordml/symex" mc:Ignorable="w14 w15 w16se w16cid w16 w16cex w16sdtdh">
+<w:styles xmlns:mc="http://schemas.openxmlformats.org/markup-compatibility/2006" xmlns:r="http://schemas.openxmlformats.org/officeDocument/2006/relationships" xmlns:w="http://schemas.openxmlformats.org/wordprocessingml/2006/main" xmlns:w14="http://schemas.microsoft.com/office/word/2010/wordml" xmlns:w15="http://schemas.microsoft.com/office/word/2012/wordml" xmlns:w16cex="http://schemas.microsoft.com/office/word/2018/wordml/cex" xmlns:w16cid="http://schemas.microsoft.com/office/word/2016/wordml/cid" xmlns:w16="http://schemas.microsoft.com/office/word/2018/wordml" xmlns:w16du="http://schemas.microsoft.com/office/word/2023/wordml/word16du" xmlns:w16sdtdh="http://schemas.microsoft.com/office/word/2020/wordml/sdtdatahash" xmlns:w16se="http://schemas.microsoft.com/office/word/2015/wordml/symex" mc:Ignorable="w14 w15 w16se w16cid w16 w16cex w16sdtdh w16du">
   <w:docDefaults>
     <w:rPrDefault>
       <w:rPr>

</xml_diff>

<commit_message>
updated no_kids_addendum when I saw RFA mentioned on it; also did issue #271
</commit_message>
<xml_diff>
--- a/docassemble/VTDivorce/data/templates/divorce_no_kids_addendum.docx
+++ b/docassemble/VTDivorce/data/templates/divorce_no_kids_addendum.docx
@@ -1,6 +1,6 @@
 
 <file path=word/document.xml><?xml version="1.0" encoding="utf-8"?>
-<w:document xmlns:wpc="http://schemas.microsoft.com/office/word/2010/wordprocessingCanvas" xmlns:cx="http://schemas.microsoft.com/office/drawing/2014/chartex" xmlns:cx1="http://schemas.microsoft.com/office/drawing/2015/9/8/chartex" xmlns:cx2="http://schemas.microsoft.com/office/drawing/2015/10/21/chartex" xmlns:cx3="http://schemas.microsoft.com/office/drawing/2016/5/9/chartex" xmlns:cx4="http://schemas.microsoft.com/office/drawing/2016/5/10/chartex" xmlns:cx5="http://schemas.microsoft.com/office/drawing/2016/5/11/chartex" xmlns:cx6="http://schemas.microsoft.com/office/drawing/2016/5/12/chartex" xmlns:cx7="http://schemas.microsoft.com/office/drawing/2016/5/13/chartex" xmlns:cx8="http://schemas.microsoft.com/office/drawing/2016/5/14/chartex" xmlns:mc="http://schemas.openxmlformats.org/markup-compatibility/2006" xmlns:aink="http://schemas.microsoft.com/office/drawing/2016/ink" xmlns:am3d="http://schemas.microsoft.com/office/drawing/2017/model3d" xmlns:o="urn:schemas-microsoft-com:office:office" xmlns:oel="http://schemas.microsoft.com/office/2019/extlst" xmlns:r="http://schemas.openxmlformats.org/officeDocument/2006/relationships" xmlns:m="http://schemas.openxmlformats.org/officeDocument/2006/math" xmlns:v="urn:schemas-microsoft-com:vml" xmlns:wp14="http://schemas.microsoft.com/office/word/2010/wordprocessingDrawing" xmlns:wp="http://schemas.openxmlformats.org/drawingml/2006/wordprocessingDrawing" xmlns:w10="urn:schemas-microsoft-com:office:word" xmlns:w="http://schemas.openxmlformats.org/wordprocessingml/2006/main" xmlns:w14="http://schemas.microsoft.com/office/word/2010/wordml" xmlns:w15="http://schemas.microsoft.com/office/word/2012/wordml" xmlns:w16cex="http://schemas.microsoft.com/office/word/2018/wordml/cex" xmlns:w16cid="http://schemas.microsoft.com/office/word/2016/wordml/cid" xmlns:w16="http://schemas.microsoft.com/office/word/2018/wordml" xmlns:w16du="http://schemas.microsoft.com/office/word/2023/wordml/word16du" xmlns:w16sdtdh="http://schemas.microsoft.com/office/word/2020/wordml/sdtdatahash" xmlns:w16se="http://schemas.microsoft.com/office/word/2015/wordml/symex" xmlns:wpg="http://schemas.microsoft.com/office/word/2010/wordprocessingGroup" xmlns:wpi="http://schemas.microsoft.com/office/word/2010/wordprocessingInk" xmlns:wne="http://schemas.microsoft.com/office/word/2006/wordml" xmlns:wps="http://schemas.microsoft.com/office/word/2010/wordprocessingShape" mc:Ignorable="w14 w15 w16se w16cid w16 w16cex w16sdtdh w16du wp14">
+<w:document xmlns:wpc="http://schemas.microsoft.com/office/word/2010/wordprocessingCanvas" xmlns:cx="http://schemas.microsoft.com/office/drawing/2014/chartex" xmlns:cx1="http://schemas.microsoft.com/office/drawing/2015/9/8/chartex" xmlns:cx2="http://schemas.microsoft.com/office/drawing/2015/10/21/chartex" xmlns:cx3="http://schemas.microsoft.com/office/drawing/2016/5/9/chartex" xmlns:cx4="http://schemas.microsoft.com/office/drawing/2016/5/10/chartex" xmlns:cx5="http://schemas.microsoft.com/office/drawing/2016/5/11/chartex" xmlns:cx6="http://schemas.microsoft.com/office/drawing/2016/5/12/chartex" xmlns:cx7="http://schemas.microsoft.com/office/drawing/2016/5/13/chartex" xmlns:cx8="http://schemas.microsoft.com/office/drawing/2016/5/14/chartex" xmlns:mc="http://schemas.openxmlformats.org/markup-compatibility/2006" xmlns:aink="http://schemas.microsoft.com/office/drawing/2016/ink" xmlns:am3d="http://schemas.microsoft.com/office/drawing/2017/model3d" xmlns:o="urn:schemas-microsoft-com:office:office" xmlns:oel="http://schemas.microsoft.com/office/2019/extlst" xmlns:r="http://schemas.openxmlformats.org/officeDocument/2006/relationships" xmlns:m="http://schemas.openxmlformats.org/officeDocument/2006/math" xmlns:v="urn:schemas-microsoft-com:vml" xmlns:wp14="http://schemas.microsoft.com/office/word/2010/wordprocessingDrawing" xmlns:wp="http://schemas.openxmlformats.org/drawingml/2006/wordprocessingDrawing" xmlns:w10="urn:schemas-microsoft-com:office:word" xmlns:w="http://schemas.openxmlformats.org/wordprocessingml/2006/main" xmlns:w14="http://schemas.microsoft.com/office/word/2010/wordml" xmlns:w15="http://schemas.microsoft.com/office/word/2012/wordml" xmlns:w16cex="http://schemas.microsoft.com/office/word/2018/wordml/cex" xmlns:w16cid="http://schemas.microsoft.com/office/word/2016/wordml/cid" xmlns:w16="http://schemas.microsoft.com/office/word/2018/wordml" xmlns:w16du="http://schemas.microsoft.com/office/word/2023/wordml/word16du" xmlns:w16sdtdh="http://schemas.microsoft.com/office/word/2020/wordml/sdtdatahash" xmlns:w16sdtfl="http://schemas.microsoft.com/office/word/2024/wordml/sdtformatlock" xmlns:w16se="http://schemas.microsoft.com/office/word/2015/wordml/symex" xmlns:wpg="http://schemas.microsoft.com/office/word/2010/wordprocessingGroup" xmlns:wpi="http://schemas.microsoft.com/office/word/2010/wordprocessingInk" xmlns:wne="http://schemas.microsoft.com/office/word/2006/wordml" xmlns:wps="http://schemas.microsoft.com/office/word/2010/wordprocessingShape" mc:Ignorable="w14 w15 w16se w16cid w16 w16cex w16sdtdh w16sdtfl w16du wp14">
   <w:body>
     <w:p>
       <w:pPr>
@@ -926,61 +926,31 @@
           <w:sz w:val="24"/>
           <w:szCs w:val="24"/>
         </w:rPr>
-        <w:t xml:space="preserve">{{ </w:t>
-      </w:r>
-      <w:proofErr w:type="spellStart"/>
+        <w:t>{{ field.overflow_value(overflow_message=</w:t>
+      </w:r>
       <w:r>
         <w:rPr>
           <w:rFonts w:ascii="Arial" w:hAnsi="Arial" w:cs="Arial"/>
           <w:sz w:val="24"/>
           <w:szCs w:val="24"/>
         </w:rPr>
-        <w:t>field.overflow_value</w:t>
-      </w:r>
-      <w:proofErr w:type="spellEnd"/>
+        <w:t>divorce_no_kids_attachment</w:t>
+      </w:r>
       <w:r>
         <w:rPr>
           <w:rFonts w:ascii="Arial" w:hAnsi="Arial" w:cs="Arial"/>
           <w:sz w:val="24"/>
           <w:szCs w:val="24"/>
         </w:rPr>
-        <w:t>(</w:t>
-      </w:r>
-      <w:proofErr w:type="spellStart"/>
+        <w:t>.</w:t>
+      </w:r>
       <w:r>
         <w:rPr>
           <w:rFonts w:ascii="Arial" w:hAnsi="Arial" w:cs="Arial"/>
           <w:sz w:val="24"/>
           <w:szCs w:val="24"/>
         </w:rPr>
-        <w:t>overflow_message</w:t>
-      </w:r>
-      <w:proofErr w:type="spellEnd"/>
-      <w:r>
-        <w:rPr>
-          <w:rFonts w:ascii="Arial" w:hAnsi="Arial" w:cs="Arial"/>
-          <w:sz w:val="24"/>
-          <w:szCs w:val="24"/>
-        </w:rPr>
-        <w:t xml:space="preserve">= </w:t>
-      </w:r>
-      <w:proofErr w:type="spellStart"/>
-      <w:r>
-        <w:rPr>
-          <w:rFonts w:ascii="Arial" w:hAnsi="Arial" w:cs="Arial"/>
-          <w:sz w:val="24"/>
-          <w:szCs w:val="24"/>
-        </w:rPr>
-        <w:t>RFAaffidavit.default_overflow_message</w:t>
-      </w:r>
-      <w:proofErr w:type="spellEnd"/>
-      <w:r>
-        <w:rPr>
-          <w:rFonts w:ascii="Arial" w:hAnsi="Arial" w:cs="Arial"/>
-          <w:sz w:val="24"/>
-          <w:szCs w:val="24"/>
-        </w:rPr>
-        <w:t>) }}</w:t>
+        <w:t>default_overflow_message) }}</w:t>
       </w:r>
     </w:p>
     <w:p>
@@ -1047,7 +1017,7 @@
 </file>
 
 <file path=word/numbering.xml><?xml version="1.0" encoding="utf-8"?>
-<w:numbering xmlns:wpc="http://schemas.microsoft.com/office/word/2010/wordprocessingCanvas" xmlns:cx="http://schemas.microsoft.com/office/drawing/2014/chartex" xmlns:cx1="http://schemas.microsoft.com/office/drawing/2015/9/8/chartex" xmlns:cx2="http://schemas.microsoft.com/office/drawing/2015/10/21/chartex" xmlns:cx3="http://schemas.microsoft.com/office/drawing/2016/5/9/chartex" xmlns:cx4="http://schemas.microsoft.com/office/drawing/2016/5/10/chartex" xmlns:cx5="http://schemas.microsoft.com/office/drawing/2016/5/11/chartex" xmlns:cx6="http://schemas.microsoft.com/office/drawing/2016/5/12/chartex" xmlns:cx7="http://schemas.microsoft.com/office/drawing/2016/5/13/chartex" xmlns:cx8="http://schemas.microsoft.com/office/drawing/2016/5/14/chartex" xmlns:mc="http://schemas.openxmlformats.org/markup-compatibility/2006" xmlns:aink="http://schemas.microsoft.com/office/drawing/2016/ink" xmlns:am3d="http://schemas.microsoft.com/office/drawing/2017/model3d" xmlns:o="urn:schemas-microsoft-com:office:office" xmlns:oel="http://schemas.microsoft.com/office/2019/extlst" xmlns:r="http://schemas.openxmlformats.org/officeDocument/2006/relationships" xmlns:m="http://schemas.openxmlformats.org/officeDocument/2006/math" xmlns:v="urn:schemas-microsoft-com:vml" xmlns:wp14="http://schemas.microsoft.com/office/word/2010/wordprocessingDrawing" xmlns:wp="http://schemas.openxmlformats.org/drawingml/2006/wordprocessingDrawing" xmlns:w10="urn:schemas-microsoft-com:office:word" xmlns:w="http://schemas.openxmlformats.org/wordprocessingml/2006/main" xmlns:w14="http://schemas.microsoft.com/office/word/2010/wordml" xmlns:w15="http://schemas.microsoft.com/office/word/2012/wordml" xmlns:w16cex="http://schemas.microsoft.com/office/word/2018/wordml/cex" xmlns:w16cid="http://schemas.microsoft.com/office/word/2016/wordml/cid" xmlns:w16="http://schemas.microsoft.com/office/word/2018/wordml" xmlns:w16du="http://schemas.microsoft.com/office/word/2023/wordml/word16du" xmlns:w16sdtdh="http://schemas.microsoft.com/office/word/2020/wordml/sdtdatahash" xmlns:w16se="http://schemas.microsoft.com/office/word/2015/wordml/symex" xmlns:wpg="http://schemas.microsoft.com/office/word/2010/wordprocessingGroup" xmlns:wpi="http://schemas.microsoft.com/office/word/2010/wordprocessingInk" xmlns:wne="http://schemas.microsoft.com/office/word/2006/wordml" xmlns:wps="http://schemas.microsoft.com/office/word/2010/wordprocessingShape" mc:Ignorable="w14 w15 w16se w16cid w16 w16cex w16sdtdh w16du wp14">
+<w:numbering xmlns:wpc="http://schemas.microsoft.com/office/word/2010/wordprocessingCanvas" xmlns:cx="http://schemas.microsoft.com/office/drawing/2014/chartex" xmlns:cx1="http://schemas.microsoft.com/office/drawing/2015/9/8/chartex" xmlns:cx2="http://schemas.microsoft.com/office/drawing/2015/10/21/chartex" xmlns:cx3="http://schemas.microsoft.com/office/drawing/2016/5/9/chartex" xmlns:cx4="http://schemas.microsoft.com/office/drawing/2016/5/10/chartex" xmlns:cx5="http://schemas.microsoft.com/office/drawing/2016/5/11/chartex" xmlns:cx6="http://schemas.microsoft.com/office/drawing/2016/5/12/chartex" xmlns:cx7="http://schemas.microsoft.com/office/drawing/2016/5/13/chartex" xmlns:cx8="http://schemas.microsoft.com/office/drawing/2016/5/14/chartex" xmlns:mc="http://schemas.openxmlformats.org/markup-compatibility/2006" xmlns:aink="http://schemas.microsoft.com/office/drawing/2016/ink" xmlns:am3d="http://schemas.microsoft.com/office/drawing/2017/model3d" xmlns:o="urn:schemas-microsoft-com:office:office" xmlns:oel="http://schemas.microsoft.com/office/2019/extlst" xmlns:r="http://schemas.openxmlformats.org/officeDocument/2006/relationships" xmlns:m="http://schemas.openxmlformats.org/officeDocument/2006/math" xmlns:v="urn:schemas-microsoft-com:vml" xmlns:wp14="http://schemas.microsoft.com/office/word/2010/wordprocessingDrawing" xmlns:wp="http://schemas.openxmlformats.org/drawingml/2006/wordprocessingDrawing" xmlns:w10="urn:schemas-microsoft-com:office:word" xmlns:w="http://schemas.openxmlformats.org/wordprocessingml/2006/main" xmlns:w14="http://schemas.microsoft.com/office/word/2010/wordml" xmlns:w15="http://schemas.microsoft.com/office/word/2012/wordml" xmlns:w16cex="http://schemas.microsoft.com/office/word/2018/wordml/cex" xmlns:w16cid="http://schemas.microsoft.com/office/word/2016/wordml/cid" xmlns:w16="http://schemas.microsoft.com/office/word/2018/wordml" xmlns:w16du="http://schemas.microsoft.com/office/word/2023/wordml/word16du" xmlns:w16sdtdh="http://schemas.microsoft.com/office/word/2020/wordml/sdtdatahash" xmlns:w16sdtfl="http://schemas.microsoft.com/office/word/2024/wordml/sdtformatlock" xmlns:w16se="http://schemas.microsoft.com/office/word/2015/wordml/symex" xmlns:wpg="http://schemas.microsoft.com/office/word/2010/wordprocessingGroup" xmlns:wpi="http://schemas.microsoft.com/office/word/2010/wordprocessingInk" xmlns:wne="http://schemas.microsoft.com/office/word/2006/wordml" xmlns:wps="http://schemas.microsoft.com/office/word/2010/wordprocessingShape" mc:Ignorable="w14 w15 w16se w16cid w16 w16cex w16sdtdh w16sdtfl w16du wp14">
   <w:abstractNum w:abstractNumId="0" w15:restartNumberingAfterBreak="0">
     <w:nsid w:val="05357EBF"/>
     <w:multiLevelType w:val="multilevel"/>
@@ -1571,7 +1541,7 @@
 </file>
 
 <file path=word/styles.xml><?xml version="1.0" encoding="utf-8"?>
-<w:styles xmlns:mc="http://schemas.openxmlformats.org/markup-compatibility/2006" xmlns:r="http://schemas.openxmlformats.org/officeDocument/2006/relationships" xmlns:w="http://schemas.openxmlformats.org/wordprocessingml/2006/main" xmlns:w14="http://schemas.microsoft.com/office/word/2010/wordml" xmlns:w15="http://schemas.microsoft.com/office/word/2012/wordml" xmlns:w16cex="http://schemas.microsoft.com/office/word/2018/wordml/cex" xmlns:w16cid="http://schemas.microsoft.com/office/word/2016/wordml/cid" xmlns:w16="http://schemas.microsoft.com/office/word/2018/wordml" xmlns:w16du="http://schemas.microsoft.com/office/word/2023/wordml/word16du" xmlns:w16sdtdh="http://schemas.microsoft.com/office/word/2020/wordml/sdtdatahash" xmlns:w16se="http://schemas.microsoft.com/office/word/2015/wordml/symex" mc:Ignorable="w14 w15 w16se w16cid w16 w16cex w16sdtdh w16du">
+<w:styles xmlns:mc="http://schemas.openxmlformats.org/markup-compatibility/2006" xmlns:r="http://schemas.openxmlformats.org/officeDocument/2006/relationships" xmlns:w="http://schemas.openxmlformats.org/wordprocessingml/2006/main" xmlns:w14="http://schemas.microsoft.com/office/word/2010/wordml" xmlns:w15="http://schemas.microsoft.com/office/word/2012/wordml" xmlns:w16cex="http://schemas.microsoft.com/office/word/2018/wordml/cex" xmlns:w16cid="http://schemas.microsoft.com/office/word/2016/wordml/cid" xmlns:w16="http://schemas.microsoft.com/office/word/2018/wordml" xmlns:w16du="http://schemas.microsoft.com/office/word/2023/wordml/word16du" xmlns:w16sdtdh="http://schemas.microsoft.com/office/word/2020/wordml/sdtdatahash" xmlns:w16sdtfl="http://schemas.microsoft.com/office/word/2024/wordml/sdtformatlock" xmlns:w16se="http://schemas.microsoft.com/office/word/2015/wordml/symex" mc:Ignorable="w14 w15 w16se w16cid w16 w16cex w16sdtdh w16sdtfl w16du">
   <w:docDefaults>
     <w:rPrDefault>
       <w:rPr>
@@ -2052,7 +2022,6 @@
   <w:style w:type="character" w:default="1" w:styleId="DefaultParagraphFont">
     <w:name w:val="Default Paragraph Font"/>
     <w:uiPriority w:val="1"/>
-    <w:semiHidden/>
     <w:unhideWhenUsed/>
   </w:style>
   <w:style w:type="table" w:default="1" w:styleId="TableNormal">

</xml_diff>